<commit_message>
v3.2 j2 var and macro name changes
</commit_message>
<xml_diff>
--- a/cv/default/AvrahamBernstein-CV-Abbrev.docx
+++ b/cv/default/AvrahamBernstein-CV-Abbrev.docx
@@ -24,7 +24,7 @@
         <w:rPr>
           <w:i/>
         </w:rPr>
-        <w:t>Version: 3.1-abbrev</w:t>
+        <w:t>Version: 3.2-abbrev</w:t>
       </w:r>
     </w:p>
     <w:p>
@@ -36,7 +36,7 @@
         <w:rPr>
           <w:i/>
         </w:rPr>
-        <w:t>Last update: 2017-10-01T13:28:06Z</w:t>
+        <w:t>Last update: 2017-10-02T09:26:21Z</w:t>
       </w:r>
     </w:p>
     <w:p>
@@ -60,7 +60,7 @@
         <w:rPr>
           <w:i/>
         </w:rPr>
-        <w:t xml:space="preserve">License: Except where otherwise noted, this work is licensed under the Creative Commons License </w:t>
+        <w:t xml:space="preserve">License: Creative Commons License </w:t>
       </w:r>
       <w:hyperlink r:id="rId2">
         <w:r>
@@ -3793,7 +3793,7 @@
       </w:footnotePr>
       <w:type w:val="nextPage"/>
       <w:pgSz w:w="11906" w:h="16838"/>
-      <w:pgMar w:left="720" w:right="720" w:header="0" w:top="720" w:footer="567" w:bottom="1083" w:gutter="0"/>
+      <w:pgMar w:left="720" w:right="720" w:header="0" w:top="720" w:footer="720" w:bottom="1236" w:gutter="0"/>
       <w:pgNumType w:fmt="decimal"/>
       <w:formProt w:val="false"/>
       <w:textDirection w:val="lrTb"/>
@@ -3819,7 +3819,7 @@
         <w:sz w:val="20"/>
         <w:szCs w:val="20"/>
       </w:rPr>
-      <w:t xml:space="preserve">AvrahamBernstein-CV-Abbrev.docx, 2017-10-01, p. </w:t>
+      <w:t xml:space="preserve">AvrahamBernstein-CV-Abbrev.docx, 2017-10-02, p. </w:t>
     </w:r>
     <w:r>
       <w:rPr>
@@ -3835,7 +3835,7 @@
       <w:fldChar w:fldCharType="separate"/>
     </w:r>
     <w:r>
-      <w:t>3</w:t>
+      <w:t>7</w:t>
     </w:r>
     <w:r>
       <w:fldChar w:fldCharType="end"/>

</xml_diff>